<commit_message>
#full answers for homework #text clarifications in docx
</commit_message>
<xml_diff>
--- a/Lecture 2/Material/Homework_block_1.docx
+++ b/Lecture 2/Material/Homework_block_1.docx
@@ -1194,65 +1194,21 @@
           <w:rFonts w:cs="Times New Roman"/>
           <w:lang w:val="en-GB"/>
         </w:rPr>
-        <w:t xml:space="preserve">Divide the data into half by election years such that </w:t>
-      </w:r>
-      <w:proofErr w:type="gramStart"/>
+        <w:t>Divide the data into half by election years such that you subset the data into two periods</w:t>
+      </w:r>
       <w:r>
         <w:rPr>
           <w:rFonts w:cs="Times New Roman"/>
           <w:lang w:val="en-GB"/>
         </w:rPr>
-        <w:t>you</w:t>
-      </w:r>
-      <w:proofErr w:type="gramEnd"/>
+        <w:t xml:space="preserve">: older and newer elections. </w:t>
+      </w:r>
       <w:r>
         <w:rPr>
           <w:rFonts w:cs="Times New Roman"/>
           <w:lang w:val="en-GB"/>
         </w:rPr>
-        <w:t xml:space="preserve"> subset the data into two</w:t>
-      </w:r>
-      <w:r>
-        <w:rPr>
-          <w:rFonts w:cs="Times New Roman"/>
-          <w:lang w:val="en-GB"/>
-        </w:rPr>
-        <w:t xml:space="preserve"> </w:t>
-      </w:r>
-      <w:r>
-        <w:rPr>
-          <w:rFonts w:cs="Times New Roman"/>
-          <w:lang w:val="en-GB"/>
-        </w:rPr>
-        <w:t>periods. Calculate the difference between the VEP turnout rate and the ANES</w:t>
-      </w:r>
-      <w:r>
-        <w:rPr>
-          <w:rFonts w:cs="Times New Roman"/>
-          <w:lang w:val="en-GB"/>
-        </w:rPr>
-        <w:t xml:space="preserve"> </w:t>
-      </w:r>
-      <w:r>
-        <w:rPr>
-          <w:rFonts w:cs="Times New Roman"/>
-          <w:lang w:val="en-GB"/>
-        </w:rPr>
-        <w:t>turnout rate separately for each year within each period. Has the bias of ANES</w:t>
-      </w:r>
-      <w:r>
-        <w:rPr>
-          <w:rFonts w:cs="Times New Roman"/>
-          <w:lang w:val="en-GB"/>
-        </w:rPr>
-        <w:t xml:space="preserve"> </w:t>
-      </w:r>
-      <w:r>
-        <w:rPr>
-          <w:rFonts w:cs="Times New Roman"/>
-          <w:lang w:val="en-GB"/>
-        </w:rPr>
-        <w:t>increased over time?</w:t>
+        <w:t>Calculate the difference between the VEP turnout rate and the ANES turnout rate separately for each year within each period. Has the bias of ANES increased over time?</w:t>
       </w:r>
     </w:p>
     <w:p>

</xml_diff>